<commit_message>
FIX:Defekat 17 i 18
</commit_message>
<xml_diff>
--- a/Dokumentacija/Faza2/SSU/SSU_5.5_5.9_5.10_5.11/SSU5.5-Kreiranje_stranica.docx
+++ b/Dokumentacija/Faza2/SSU/SSU_5.5_5.9_5.10_5.11/SSU5.5-Kreiranje_stranica.docx
@@ -626,6 +626,13 @@
               </w:rPr>
               <w:t>25.3.2022</w:t>
             </w:r>
+            <w:r>
+              <w:rPr>
+                <w:rFonts w:ascii="Arial" w:eastAsia="Times New Roman" w:hAnsi="Arial" w:cs="Arial"/>
+                <w:sz w:val="24"/>
+              </w:rPr>
+              <w:t>.</w:t>
+            </w:r>
           </w:p>
         </w:tc>
         <w:tc>
@@ -729,14 +736,17 @@
             <w:pPr>
               <w:rPr>
                 <w:rFonts w:ascii="Arial" w:hAnsi="Arial" w:cs="Arial"/>
+                <w:sz w:val="24"/>
+                <w:szCs w:val="24"/>
               </w:rPr>
             </w:pPr>
             <w:r>
               <w:rPr>
-                <w:rFonts w:ascii="Arial" w:eastAsia="Times New Roman" w:hAnsi="Arial" w:cs="Arial"/>
-                <w:sz w:val="20"/>
-              </w:rPr>
-              <w:t xml:space="preserve"> </w:t>
+                <w:rFonts w:ascii="Arial" w:hAnsi="Arial" w:cs="Arial"/>
+                <w:sz w:val="24"/>
+                <w:szCs w:val="24"/>
+              </w:rPr>
+              <w:t>12.4.2022.</w:t>
             </w:r>
           </w:p>
         </w:tc>
@@ -754,14 +764,17 @@
             <w:pPr>
               <w:rPr>
                 <w:rFonts w:ascii="Arial" w:hAnsi="Arial" w:cs="Arial"/>
+                <w:sz w:val="24"/>
+                <w:szCs w:val="24"/>
               </w:rPr>
             </w:pPr>
             <w:r>
               <w:rPr>
                 <w:rFonts w:ascii="Arial" w:eastAsia="Times New Roman" w:hAnsi="Arial" w:cs="Arial"/>
-                <w:sz w:val="20"/>
-              </w:rPr>
-              <w:t xml:space="preserve"> </w:t>
+                <w:sz w:val="24"/>
+                <w:szCs w:val="24"/>
+              </w:rPr>
+              <w:t>1.0.1</w:t>
             </w:r>
           </w:p>
         </w:tc>
@@ -784,9 +797,8 @@
             <w:r>
               <w:rPr>
                 <w:rFonts w:ascii="Arial" w:eastAsia="Times New Roman" w:hAnsi="Arial" w:cs="Arial"/>
-                <w:sz w:val="20"/>
-              </w:rPr>
-              <w:t xml:space="preserve"> </w:t>
+              </w:rPr>
+              <w:t>Ispravka defekta 17 i 18</w:t>
             </w:r>
           </w:p>
         </w:tc>
@@ -808,10 +820,10 @@
             </w:pPr>
             <w:r>
               <w:rPr>
-                <w:rFonts w:ascii="Arial" w:eastAsia="Times New Roman" w:hAnsi="Arial" w:cs="Arial"/>
-                <w:sz w:val="20"/>
-              </w:rPr>
-              <w:t xml:space="preserve"> </w:t>
+                <w:rFonts w:ascii="Arial" w:hAnsi="Arial" w:cs="Arial"/>
+                <w:lang w:val="sr-Latn-RS"/>
+              </w:rPr>
+              <w:t>Nikola Mitić</w:t>
             </w:r>
           </w:p>
         </w:tc>
@@ -1962,46 +1974,7 @@
                 <w:noProof/>
                 <w:webHidden/>
               </w:rPr>
-              <w:fldChar w:fldCharType="begin"/>
-            </w:r>
-            <w:r>
-              <w:rPr>
-                <w:rFonts w:ascii="Arial" w:hAnsi="Arial" w:cs="Arial"/>
-                <w:noProof/>
-                <w:webHidden/>
-              </w:rPr>
-              <w:instrText xml:space="preserve"> PAGEREF _Toc99131676 \h </w:instrText>
-            </w:r>
-            <w:r>
-              <w:rPr>
-                <w:rFonts w:ascii="Arial" w:hAnsi="Arial" w:cs="Arial"/>
-                <w:noProof/>
-                <w:webHidden/>
-              </w:rPr>
-            </w:r>
-            <w:r>
-              <w:rPr>
-                <w:rFonts w:ascii="Arial" w:hAnsi="Arial" w:cs="Arial"/>
-                <w:noProof/>
-                <w:webHidden/>
-              </w:rPr>
-              <w:fldChar w:fldCharType="separate"/>
-            </w:r>
-            <w:r>
-              <w:rPr>
-                <w:rFonts w:ascii="Arial" w:hAnsi="Arial" w:cs="Arial"/>
-                <w:noProof/>
-                <w:webHidden/>
-              </w:rPr>
               <w:t>4</w:t>
-            </w:r>
-            <w:r>
-              <w:rPr>
-                <w:rFonts w:ascii="Arial" w:hAnsi="Arial" w:cs="Arial"/>
-                <w:noProof/>
-                <w:webHidden/>
-              </w:rPr>
-              <w:fldChar w:fldCharType="end"/>
             </w:r>
           </w:hyperlink>
         </w:p>
@@ -2053,54 +2026,14 @@
               </w:rPr>
               <w:tab/>
             </w:r>
-            <w:r>
-              <w:rPr>
-                <w:rFonts w:ascii="Arial" w:hAnsi="Arial" w:cs="Arial"/>
-                <w:noProof/>
-                <w:webHidden/>
-              </w:rPr>
-              <w:fldChar w:fldCharType="begin"/>
-            </w:r>
-            <w:r>
-              <w:rPr>
-                <w:rFonts w:ascii="Arial" w:hAnsi="Arial" w:cs="Arial"/>
-                <w:noProof/>
-                <w:webHidden/>
-              </w:rPr>
-              <w:instrText xml:space="preserve"> PAGEREF _Toc99131677 \h </w:instrText>
-            </w:r>
-            <w:r>
-              <w:rPr>
-                <w:rFonts w:ascii="Arial" w:hAnsi="Arial" w:cs="Arial"/>
-                <w:noProof/>
-                <w:webHidden/>
-              </w:rPr>
-            </w:r>
-            <w:r>
-              <w:rPr>
-                <w:rFonts w:ascii="Arial" w:hAnsi="Arial" w:cs="Arial"/>
-                <w:noProof/>
-                <w:webHidden/>
-              </w:rPr>
-              <w:fldChar w:fldCharType="separate"/>
-            </w:r>
-            <w:r>
-              <w:rPr>
-                <w:rFonts w:ascii="Arial" w:hAnsi="Arial" w:cs="Arial"/>
-                <w:noProof/>
-                <w:webHidden/>
-              </w:rPr>
-              <w:t>4</w:t>
-            </w:r>
-            <w:r>
-              <w:rPr>
-                <w:rFonts w:ascii="Arial" w:hAnsi="Arial" w:cs="Arial"/>
-                <w:noProof/>
-                <w:webHidden/>
-              </w:rPr>
-              <w:fldChar w:fldCharType="end"/>
-            </w:r>
           </w:hyperlink>
+          <w:r>
+            <w:rPr>
+              <w:rFonts w:ascii="Arial" w:hAnsi="Arial" w:cs="Arial"/>
+              <w:noProof/>
+            </w:rPr>
+            <w:t>5</w:t>
+          </w:r>
         </w:p>
         <w:p>
           <w:pPr>
@@ -2150,54 +2083,14 @@
               </w:rPr>
               <w:tab/>
             </w:r>
-            <w:r>
-              <w:rPr>
-                <w:rFonts w:ascii="Arial" w:hAnsi="Arial" w:cs="Arial"/>
-                <w:noProof/>
-                <w:webHidden/>
-              </w:rPr>
-              <w:fldChar w:fldCharType="begin"/>
-            </w:r>
-            <w:r>
-              <w:rPr>
-                <w:rFonts w:ascii="Arial" w:hAnsi="Arial" w:cs="Arial"/>
-                <w:noProof/>
-                <w:webHidden/>
-              </w:rPr>
-              <w:instrText xml:space="preserve"> PAGEREF _Toc99131678 \h </w:instrText>
-            </w:r>
-            <w:r>
-              <w:rPr>
-                <w:rFonts w:ascii="Arial" w:hAnsi="Arial" w:cs="Arial"/>
-                <w:noProof/>
-                <w:webHidden/>
-              </w:rPr>
-            </w:r>
-            <w:r>
-              <w:rPr>
-                <w:rFonts w:ascii="Arial" w:hAnsi="Arial" w:cs="Arial"/>
-                <w:noProof/>
-                <w:webHidden/>
-              </w:rPr>
-              <w:fldChar w:fldCharType="separate"/>
-            </w:r>
-            <w:r>
-              <w:rPr>
-                <w:rFonts w:ascii="Arial" w:hAnsi="Arial" w:cs="Arial"/>
-                <w:noProof/>
-                <w:webHidden/>
-              </w:rPr>
-              <w:t>4</w:t>
-            </w:r>
-            <w:r>
-              <w:rPr>
-                <w:rFonts w:ascii="Arial" w:hAnsi="Arial" w:cs="Arial"/>
-                <w:noProof/>
-                <w:webHidden/>
-              </w:rPr>
-              <w:fldChar w:fldCharType="end"/>
-            </w:r>
           </w:hyperlink>
+          <w:r>
+            <w:rPr>
+              <w:rFonts w:ascii="Arial" w:hAnsi="Arial" w:cs="Arial"/>
+              <w:noProof/>
+            </w:rPr>
+            <w:t>5</w:t>
+          </w:r>
         </w:p>
         <w:p>
           <w:pPr>
@@ -2247,54 +2140,14 @@
               </w:rPr>
               <w:tab/>
             </w:r>
-            <w:r>
-              <w:rPr>
-                <w:rFonts w:ascii="Arial" w:hAnsi="Arial" w:cs="Arial"/>
-                <w:noProof/>
-                <w:webHidden/>
-              </w:rPr>
-              <w:fldChar w:fldCharType="begin"/>
-            </w:r>
-            <w:r>
-              <w:rPr>
-                <w:rFonts w:ascii="Arial" w:hAnsi="Arial" w:cs="Arial"/>
-                <w:noProof/>
-                <w:webHidden/>
-              </w:rPr>
-              <w:instrText xml:space="preserve"> PAGEREF _Toc99131679 \h </w:instrText>
-            </w:r>
-            <w:r>
-              <w:rPr>
-                <w:rFonts w:ascii="Arial" w:hAnsi="Arial" w:cs="Arial"/>
-                <w:noProof/>
-                <w:webHidden/>
-              </w:rPr>
-            </w:r>
-            <w:r>
-              <w:rPr>
-                <w:rFonts w:ascii="Arial" w:hAnsi="Arial" w:cs="Arial"/>
-                <w:noProof/>
-                <w:webHidden/>
-              </w:rPr>
-              <w:fldChar w:fldCharType="separate"/>
-            </w:r>
-            <w:r>
-              <w:rPr>
-                <w:rFonts w:ascii="Arial" w:hAnsi="Arial" w:cs="Arial"/>
-                <w:noProof/>
-                <w:webHidden/>
-              </w:rPr>
-              <w:t>5</w:t>
-            </w:r>
-            <w:r>
-              <w:rPr>
-                <w:rFonts w:ascii="Arial" w:hAnsi="Arial" w:cs="Arial"/>
-                <w:noProof/>
-                <w:webHidden/>
-              </w:rPr>
-              <w:fldChar w:fldCharType="end"/>
-            </w:r>
           </w:hyperlink>
+          <w:r>
+            <w:rPr>
+              <w:rFonts w:ascii="Arial" w:hAnsi="Arial" w:cs="Arial"/>
+              <w:noProof/>
+            </w:rPr>
+            <w:t>5</w:t>
+          </w:r>
         </w:p>
         <w:p>
           <w:pPr>
@@ -3776,7 +3629,57 @@
           <w:sz w:val="20"/>
           <w:szCs w:val="20"/>
         </w:rPr>
-        <w:t>4. Administrator klikom na dugme napravi film kreira taj film.</w:t>
+        <w:t xml:space="preserve">4. Administrator klikom na dugme napravi film kreira </w:t>
+      </w:r>
+      <w:r>
+        <w:rPr>
+          <w:rFonts w:ascii="Arial" w:hAnsi="Arial" w:cs="Arial"/>
+          <w:sz w:val="20"/>
+          <w:szCs w:val="20"/>
+        </w:rPr>
+        <w:t>stranicu</w:t>
+      </w:r>
+      <w:r>
+        <w:rPr>
+          <w:rFonts w:ascii="Arial" w:hAnsi="Arial" w:cs="Arial"/>
+          <w:sz w:val="20"/>
+          <w:szCs w:val="20"/>
+        </w:rPr>
+        <w:t xml:space="preserve"> film</w:t>
+      </w:r>
+      <w:r>
+        <w:rPr>
+          <w:rFonts w:ascii="Arial" w:hAnsi="Arial" w:cs="Arial"/>
+          <w:sz w:val="20"/>
+          <w:szCs w:val="20"/>
+        </w:rPr>
+        <w:t>a</w:t>
+      </w:r>
+      <w:r>
+        <w:rPr>
+          <w:rFonts w:ascii="Arial" w:hAnsi="Arial" w:cs="Arial"/>
+          <w:sz w:val="20"/>
+          <w:szCs w:val="20"/>
+        </w:rPr>
+        <w:t>.</w:t>
+      </w:r>
+    </w:p>
+    <w:p>
+      <w:pPr>
+        <w:ind w:left="720"/>
+        <w:rPr>
+          <w:rFonts w:ascii="Arial" w:hAnsi="Arial" w:cs="Arial"/>
+          <w:sz w:val="20"/>
+          <w:szCs w:val="20"/>
+        </w:rPr>
+      </w:pPr>
+      <w:r>
+        <w:rPr>
+          <w:rFonts w:ascii="Arial" w:hAnsi="Arial" w:cs="Arial"/>
+          <w:sz w:val="20"/>
+          <w:szCs w:val="20"/>
+        </w:rPr>
+        <w:t>5. Korisnik se prebacuje na stranicu koju je upravo kreirao.</w:t>
       </w:r>
     </w:p>
     <w:p>
@@ -3954,15 +3857,7 @@
           <w:sz w:val="20"/>
           <w:szCs w:val="20"/>
         </w:rPr>
-        <w:t>glumca</w:t>
-      </w:r>
-      <w:r>
-        <w:rPr>
-          <w:rFonts w:ascii="Arial" w:hAnsi="Arial" w:cs="Arial"/>
-          <w:sz w:val="20"/>
-          <w:szCs w:val="20"/>
-        </w:rPr>
-        <w:t>”.</w:t>
+        <w:t>glumca”.</w:t>
       </w:r>
     </w:p>
     <w:p>
@@ -4106,7 +4001,73 @@
           <w:sz w:val="20"/>
           <w:szCs w:val="20"/>
         </w:rPr>
-        <w:t>4. Administrator klikom na dugme napravi film kreira taj film.</w:t>
+        <w:t xml:space="preserve">4. Administrator klikom na dugme napravi </w:t>
+      </w:r>
+      <w:r>
+        <w:rPr>
+          <w:rFonts w:ascii="Arial" w:hAnsi="Arial" w:cs="Arial"/>
+          <w:sz w:val="20"/>
+          <w:szCs w:val="20"/>
+        </w:rPr>
+        <w:t>“</w:t>
+      </w:r>
+      <w:r>
+        <w:rPr>
+          <w:rFonts w:ascii="Arial" w:hAnsi="Arial" w:cs="Arial"/>
+          <w:sz w:val="20"/>
+          <w:szCs w:val="20"/>
+        </w:rPr>
+        <w:t>Napravi stranicu glumca</w:t>
+      </w:r>
+      <w:r>
+        <w:rPr>
+          <w:rFonts w:ascii="Arial" w:hAnsi="Arial" w:cs="Arial"/>
+          <w:sz w:val="20"/>
+          <w:szCs w:val="20"/>
+        </w:rPr>
+        <w:t xml:space="preserve">” </w:t>
+      </w:r>
+      <w:r>
+        <w:rPr>
+          <w:rFonts w:ascii="Arial" w:hAnsi="Arial" w:cs="Arial"/>
+          <w:sz w:val="20"/>
+          <w:szCs w:val="20"/>
+        </w:rPr>
+        <w:t xml:space="preserve">kreira </w:t>
+      </w:r>
+      <w:r>
+        <w:rPr>
+          <w:rFonts w:ascii="Arial" w:hAnsi="Arial" w:cs="Arial"/>
+          <w:sz w:val="20"/>
+          <w:szCs w:val="20"/>
+        </w:rPr>
+        <w:t>stranicu glumca</w:t>
+      </w:r>
+      <w:r>
+        <w:rPr>
+          <w:rFonts w:ascii="Arial" w:hAnsi="Arial" w:cs="Arial"/>
+          <w:sz w:val="20"/>
+          <w:szCs w:val="20"/>
+        </w:rPr>
+        <w:t>.</w:t>
+      </w:r>
+    </w:p>
+    <w:p>
+      <w:pPr>
+        <w:ind w:left="720"/>
+        <w:rPr>
+          <w:rFonts w:ascii="Arial" w:hAnsi="Arial" w:cs="Arial"/>
+          <w:sz w:val="20"/>
+          <w:szCs w:val="20"/>
+        </w:rPr>
+      </w:pPr>
+      <w:r>
+        <w:rPr>
+          <w:rFonts w:ascii="Arial" w:hAnsi="Arial" w:cs="Arial"/>
+          <w:sz w:val="20"/>
+          <w:szCs w:val="20"/>
+        </w:rPr>
+        <w:t>5. Korisnik se prebacuje na stranicu koju je upravo kreirao.</w:t>
       </w:r>
     </w:p>
     <w:p>
@@ -6989,58 +6950,58 @@
       </w:pPr>
     </w:lvl>
   </w:abstractNum>
-  <w:num w:numId="1">
+  <w:num w:numId="1" w16cid:durableId="1520463805">
     <w:abstractNumId w:val="5"/>
   </w:num>
-  <w:num w:numId="2">
+  <w:num w:numId="2" w16cid:durableId="696006375">
     <w:abstractNumId w:val="3"/>
   </w:num>
-  <w:num w:numId="3">
+  <w:num w:numId="3" w16cid:durableId="807472609">
     <w:abstractNumId w:val="12"/>
   </w:num>
-  <w:num w:numId="4">
+  <w:num w:numId="4" w16cid:durableId="1032419165">
     <w:abstractNumId w:val="4"/>
   </w:num>
-  <w:num w:numId="5">
+  <w:num w:numId="5" w16cid:durableId="134840138">
     <w:abstractNumId w:val="7"/>
   </w:num>
-  <w:num w:numId="6">
+  <w:num w:numId="6" w16cid:durableId="489642350">
     <w:abstractNumId w:val="13"/>
   </w:num>
-  <w:num w:numId="7">
+  <w:num w:numId="7" w16cid:durableId="843129601">
     <w:abstractNumId w:val="8"/>
   </w:num>
-  <w:num w:numId="8">
+  <w:num w:numId="8" w16cid:durableId="1499006773">
     <w:abstractNumId w:val="0"/>
   </w:num>
-  <w:num w:numId="9">
+  <w:num w:numId="9" w16cid:durableId="1856530894">
     <w:abstractNumId w:val="11"/>
   </w:num>
-  <w:num w:numId="10">
+  <w:num w:numId="10" w16cid:durableId="1487282400">
     <w:abstractNumId w:val="2"/>
   </w:num>
-  <w:num w:numId="11">
+  <w:num w:numId="11" w16cid:durableId="564948435">
     <w:abstractNumId w:val="17"/>
   </w:num>
-  <w:num w:numId="12">
+  <w:num w:numId="12" w16cid:durableId="1372925501">
     <w:abstractNumId w:val="9"/>
   </w:num>
-  <w:num w:numId="13">
+  <w:num w:numId="13" w16cid:durableId="503596945">
     <w:abstractNumId w:val="14"/>
   </w:num>
-  <w:num w:numId="14">
+  <w:num w:numId="14" w16cid:durableId="654531718">
     <w:abstractNumId w:val="15"/>
   </w:num>
-  <w:num w:numId="15">
+  <w:num w:numId="15" w16cid:durableId="194390319">
     <w:abstractNumId w:val="1"/>
   </w:num>
-  <w:num w:numId="16">
+  <w:num w:numId="16" w16cid:durableId="1212814403">
     <w:abstractNumId w:val="10"/>
   </w:num>
-  <w:num w:numId="17">
+  <w:num w:numId="17" w16cid:durableId="1645744245">
     <w:abstractNumId w:val="16"/>
   </w:num>
-  <w:num w:numId="18">
+  <w:num w:numId="18" w16cid:durableId="1675573171">
     <w:abstractNumId w:val="6"/>
   </w:num>
 </w:numbering>

</xml_diff>